<commit_message>
se agregan los riesgos
</commit_message>
<xml_diff>
--- a/1_Analisis de Requerimientos/Requerimientos.docx
+++ b/1_Analisis de Requerimientos/Requerimientos.docx
@@ -767,7 +767,21 @@
           <w:rFonts w:cs="Times New Roman"/>
           <w:lang w:val="es-CO"/>
         </w:rPr>
-        <w:t>La base de datos debe comprobar, con ayuda del lector de retina, los usuarios registrados para permitir o denegar el ingreso a la institución.</w:t>
+        <w:t>La base de datos debe comprobar, con ayuda d</w:t>
+      </w:r>
+      <w:r>
+        <w:rPr>
+          <w:rFonts w:cs="Times New Roman"/>
+          <w:lang w:val="es-CO"/>
+        </w:rPr>
+        <w:t>e reconocimiento facial</w:t>
+      </w:r>
+      <w:r>
+        <w:rPr>
+          <w:rFonts w:cs="Times New Roman"/>
+          <w:lang w:val="es-CO"/>
+        </w:rPr>
+        <w:t>, los usuarios registrados para permitir o denegar el ingreso a la institución.</w:t>
       </w:r>
     </w:p>
     <w:p>

</xml_diff>